<commit_message>
Se actualiza cambios documento planificación y razonamiento.
</commit_message>
<xml_diff>
--- a/RazonamientoyPlainifcacion/mia04_t4tra.docx
+++ b/RazonamientoyPlainifcacion/mia04_t4tra.docx
@@ -2,10 +2,6 @@
 <file path=word/document.xml><?xml version="1.0" encoding="utf-8"?>
 <w:document xmlns:wpc="http://schemas.microsoft.com/office/word/2010/wordprocessingCanvas" xmlns:cx="http://schemas.microsoft.com/office/drawing/2014/chartex" xmlns:mc="http://schemas.openxmlformats.org/markup-compatibility/2006" xmlns:o="urn:schemas-microsoft-com:office:office" xmlns:r="http://schemas.openxmlformats.org/officeDocument/2006/relationships" xmlns:m="http://schemas.openxmlformats.org/officeDocument/2006/math" xmlns:v="urn:schemas-microsoft-com:vml" xmlns:wp14="http://schemas.microsoft.com/office/word/2010/wordprocessingDrawing" xmlns:wp="http://schemas.openxmlformats.org/drawingml/2006/wordprocessingDrawing" xmlns:w10="urn:schemas-microsoft-com:office:word" xmlns:w="http://schemas.openxmlformats.org/wordprocessingml/2006/main" xmlns:w14="http://schemas.microsoft.com/office/word/2010/wordml" xmlns:w15="http://schemas.microsoft.com/office/word/2012/wordml" xmlns:w16se="http://schemas.microsoft.com/office/word/2015/wordml/symex" xmlns:wpg="http://schemas.microsoft.com/office/word/2010/wordprocessingGroup" xmlns:wpi="http://schemas.microsoft.com/office/word/2010/wordprocessingInk" xmlns:wne="http://schemas.microsoft.com/office/word/2006/wordml" xmlns:wps="http://schemas.microsoft.com/office/word/2010/wordprocessingShape" mc:Ignorable="w14 w15 w16se wp14">
   <w:body>
-    <w:p>
-      <w:bookmarkStart w:id="0" w:name="_Toc459888455"/>
-    </w:p>
-    <w:bookmarkEnd w:id="0"/>
     <w:p>
       <w:pPr>
         <w:pStyle w:val="TtuloApartado1sinnivel"/>
@@ -120,14 +116,7 @@
         <w:rPr>
           <w:i/>
         </w:rPr>
-        <w:t xml:space="preserve">Muchos de los bancos estaban cubiertos de suciedad debido a las abundantes palomas que estaban en el techo, pero lograron encontrar un banco limpio. Los cuatro se sentaron en él, formando una hilera y mirando hacia el mismo lado. Juana se encontraba sentada en el extremo más lejano de David, quien no se encuentra en uno de los extremos; María es una de las que ocupa una de las dos posiciones centrales, pero su vecino inmediato es Luis. Cada uno de los perros tiene su correa y cada uno </w:t>
-      </w:r>
-      <w:r>
-        <w:rPr>
-          <w:i/>
-        </w:rPr>
-        <w:lastRenderedPageBreak/>
-        <w:t>de ellos se encuentra sentado justo enfrente de su dueño. El nombre de cada animal comparte la letra inicial del nombre de su dueño.</w:t>
+        <w:t>Muchos de los bancos estaban cubiertos de suciedad debido a las abundantes palomas que estaban en el techo, pero lograron encontrar un banco limpio. Los cuatro se sentaron en él, formando una hilera y mirando hacia el mismo lado. Juana se encontraba sentada en el extremo más lejano de David, quien no se encuentra en uno de los extremos; María es una de las que ocupa una de las dos posiciones centrales, pero su vecino inmediato es Luis. Cada uno de los perros tiene su correa y cada uno de ellos se encuentra sentado justo enfrente de su dueño. El nombre de cada animal comparte la letra inicial del nombre de su dueño.</w:t>
       </w:r>
     </w:p>
     <w:p/>
@@ -226,10 +215,7 @@
         <w:t>ictoriano</w:t>
       </w:r>
       <w:r>
-        <w:t xml:space="preserve">, se presume </w:t>
-      </w:r>
-      <w:r>
-        <w:t>antiguo</w:t>
+        <w:t>, se presume antiguo</w:t>
       </w:r>
       <w:r>
         <w:t xml:space="preserve">. </w:t>
@@ -313,8 +299,88 @@
         </w:numPr>
       </w:pPr>
       <w:r>
-        <w:t>Se conoce la configuración de los nombres según:</w:t>
-      </w:r>
+        <w:t>Se conoce la configuración de los nombres según</w:t>
+      </w:r>
+      <w:r>
+        <w:t xml:space="preserve"> “</w:t>
+      </w:r>
+      <w:r>
+        <w:rPr>
+          <w:i/>
+        </w:rPr>
+        <w:t>El nombre de cada animal comparte la letra inicial del nombre de su dueño</w:t>
+      </w:r>
+      <w:r>
+        <w:rPr>
+          <w:i/>
+        </w:rPr>
+        <w:t>”</w:t>
+      </w:r>
+      <w:r>
+        <w:t>:</w:t>
+      </w:r>
+    </w:p>
+    <w:p>
+      <w:pPr>
+        <w:pStyle w:val="Prrafodelista"/>
+        <w:numPr>
+          <w:ilvl w:val="2"/>
+          <w:numId w:val="24"/>
+        </w:numPr>
+      </w:pPr>
+      <w:r>
+        <w:t>David</w:t>
+      </w:r>
+      <w:r>
+        <w:t>-&gt;Dogo</w:t>
+      </w:r>
+    </w:p>
+    <w:p>
+      <w:pPr>
+        <w:pStyle w:val="Prrafodelista"/>
+        <w:numPr>
+          <w:ilvl w:val="2"/>
+          <w:numId w:val="24"/>
+        </w:numPr>
+      </w:pPr>
+      <w:r>
+        <w:t>Juana</w:t>
+      </w:r>
+      <w:r>
+        <w:t>-&gt;Júpiter</w:t>
+      </w:r>
+    </w:p>
+    <w:p>
+      <w:pPr>
+        <w:pStyle w:val="Prrafodelista"/>
+        <w:numPr>
+          <w:ilvl w:val="2"/>
+          <w:numId w:val="24"/>
+        </w:numPr>
+      </w:pPr>
+      <w:r>
+        <w:t>María-&gt;Mark</w:t>
+      </w:r>
+    </w:p>
+    <w:p>
+      <w:pPr>
+        <w:pStyle w:val="Prrafodelista"/>
+        <w:numPr>
+          <w:ilvl w:val="2"/>
+          <w:numId w:val="24"/>
+        </w:numPr>
+      </w:pPr>
+      <w:r>
+        <w:t>Luis</w:t>
+      </w:r>
+      <w:r>
+        <w:t>-&gt;</w:t>
+      </w:r>
+      <w:proofErr w:type="spellStart"/>
+      <w:r>
+        <w:t>Lulu</w:t>
+      </w:r>
+      <w:proofErr w:type="spellEnd"/>
     </w:p>
     <w:p>
       <w:pPr>
@@ -325,10 +391,19 @@
         </w:numPr>
       </w:pPr>
       <w:r>
-        <w:t>David</w:t>
-      </w:r>
-      <w:r>
-        <w:t>-&gt;Dogo</w:t>
+        <w:t>Luego se conoce como un hecho que María está en el centro por tanto Mark independientemente de la configuración y del dilema de la pregunta anterior se encuentra en el centro con certeza.</w:t>
+      </w:r>
+    </w:p>
+    <w:p>
+      <w:pPr>
+        <w:pStyle w:val="Prrafodelista"/>
+        <w:numPr>
+          <w:ilvl w:val="0"/>
+          <w:numId w:val="24"/>
+        </w:numPr>
+      </w:pPr>
+      <w:r>
+        <w:t>¿Cómo se llama el parque en el que se encuentran?</w:t>
       </w:r>
     </w:p>
     <w:p>
@@ -340,10 +415,19 @@
         </w:numPr>
       </w:pPr>
       <w:r>
-        <w:t>Juana</w:t>
-      </w:r>
-      <w:r>
-        <w:t>-&gt;Júpiter</w:t>
+        <w:t>Para el día lunes por la tarde y en relación al texto, el parque se llama Constitución.</w:t>
+      </w:r>
+    </w:p>
+    <w:p>
+      <w:pPr>
+        <w:pStyle w:val="Prrafodelista"/>
+        <w:numPr>
+          <w:ilvl w:val="0"/>
+          <w:numId w:val="24"/>
+        </w:numPr>
+      </w:pPr>
+      <w:r>
+        <w:t>¿Por qué todos debieron sentarse juntos en el mismo banco?</w:t>
       </w:r>
     </w:p>
     <w:p>
@@ -355,7 +439,81 @@
         </w:numPr>
       </w:pPr>
       <w:r>
-        <w:t>María-&gt;Mark</w:t>
+        <w:lastRenderedPageBreak/>
+        <w:t>Debido a las</w:t>
+      </w:r>
+      <w:r>
+        <w:t xml:space="preserve"> manchas de las palomas</w:t>
+      </w:r>
+      <w:r>
+        <w:t xml:space="preserve"> en los otros </w:t>
+      </w:r>
+      <w:r>
+        <w:t>bancos, estos</w:t>
+      </w:r>
+      <w:r>
+        <w:t xml:space="preserve"> estaban </w:t>
+      </w:r>
+      <w:r>
+        <w:t>sucios</w:t>
+      </w:r>
+      <w:r>
+        <w:t xml:space="preserve">. </w:t>
+      </w:r>
+      <w:r>
+        <w:t>Luego</w:t>
+      </w:r>
+      <w:r>
+        <w:t>,</w:t>
+      </w:r>
+      <w:r>
+        <w:t xml:space="preserve"> existió un único </w:t>
+      </w:r>
+      <w:r>
+        <w:t xml:space="preserve">banco </w:t>
+      </w:r>
+      <w:r>
+        <w:t>limpio disponible y se presume que esa fue la motivación para sentarse juntos en él.</w:t>
+      </w:r>
+    </w:p>
+    <w:p/>
+    <w:p>
+      <w:r>
+        <w:t>Reflexión:</w:t>
+      </w:r>
+    </w:p>
+    <w:p>
+      <w:r>
+        <w:t xml:space="preserve">Identifica los tipos de razonamiento que has empleado para responder a cada una de las preguntas. Analiza porque has identificado cada tipo de razonamientos para responder a las preguntas. Explica cada uno de los tipos de razonamiento que has identificado. </w:t>
+      </w:r>
+    </w:p>
+    <w:p>
+      <w:r>
+        <w:t>Para la</w:t>
+      </w:r>
+      <w:r>
+        <w:t>s</w:t>
+      </w:r>
+      <w:r>
+        <w:t xml:space="preserve"> pregunta</w:t>
+      </w:r>
+      <w:r>
+        <w:t>s</w:t>
+      </w:r>
+      <w:r>
+        <w:t>:</w:t>
+      </w:r>
+    </w:p>
+    <w:p>
+      <w:pPr>
+        <w:pStyle w:val="Prrafodelista"/>
+        <w:numPr>
+          <w:ilvl w:val="0"/>
+          <w:numId w:val="24"/>
+        </w:numPr>
+      </w:pPr>
+      <w:r>
+        <w:t>¿De qué color es el pabellón en el que entraron?</w:t>
       </w:r>
     </w:p>
     <w:p>
@@ -367,16 +525,29 @@
         </w:numPr>
       </w:pPr>
       <w:r>
-        <w:t>Luis</w:t>
-      </w:r>
-      <w:r>
-        <w:t>-&gt;</w:t>
-      </w:r>
-      <w:proofErr w:type="spellStart"/>
-      <w:r>
-        <w:t>Lulu</w:t>
-      </w:r>
-      <w:proofErr w:type="spellEnd"/>
+        <w:t>El tipo de razonamiento es d</w:t>
+      </w:r>
+      <w:r>
+        <w:t>educción</w:t>
+      </w:r>
+      <w:r>
+        <w:t>,</w:t>
+      </w:r>
+      <w:r>
+        <w:t xml:space="preserve"> </w:t>
+      </w:r>
+      <w:r>
+        <w:t xml:space="preserve">ya que </w:t>
+      </w:r>
+      <w:r>
+        <w:t xml:space="preserve">existe un pabellón y tiene </w:t>
+      </w:r>
+      <w:r>
+        <w:t>un color específico</w:t>
+      </w:r>
+      <w:r>
+        <w:t>, es decir la conclusión surge de todas las premisas básicas con certeza.</w:t>
+      </w:r>
     </w:p>
     <w:p>
       <w:pPr>
@@ -387,7 +558,46 @@
         </w:numPr>
       </w:pPr>
       <w:r>
-        <w:t>Luego se conoce como un hecho que María está en el centro por tanto Mark independientemente de la configuración y del dilema de la pregunta anterior se encuentra en el centro con certeza.</w:t>
+        <w:t>Análisis:</w:t>
+      </w:r>
+    </w:p>
+    <w:p>
+      <w:pPr>
+        <w:pStyle w:val="Prrafodelista"/>
+        <w:numPr>
+          <w:ilvl w:val="2"/>
+          <w:numId w:val="24"/>
+        </w:numPr>
+      </w:pPr>
+      <w:r>
+        <w:t>Se resguardaron en un pabellón que está pintado.</w:t>
+      </w:r>
+    </w:p>
+    <w:p>
+      <w:pPr>
+        <w:pStyle w:val="Prrafodelista"/>
+        <w:numPr>
+          <w:ilvl w:val="2"/>
+          <w:numId w:val="24"/>
+        </w:numPr>
+      </w:pPr>
+      <w:r>
+        <w:t>El color del pabellón victoriano del parque es blanco y negro.</w:t>
+      </w:r>
+    </w:p>
+    <w:p>
+      <w:pPr>
+        <w:pStyle w:val="Prrafodelista"/>
+        <w:numPr>
+          <w:ilvl w:val="2"/>
+          <w:numId w:val="24"/>
+        </w:numPr>
+      </w:pPr>
+      <w:r>
+        <w:t>Se concluye, que e</w:t>
+      </w:r>
+      <w:r>
+        <w:t>l color del pabellón en el que entraron es blanco y negro.</w:t>
       </w:r>
     </w:p>
     <w:p>
@@ -399,7 +609,7 @@
         </w:numPr>
       </w:pPr>
       <w:r>
-        <w:t>¿Cómo se llama el parque en el que se encuentran?</w:t>
+        <w:t>¿Cuántos años tiene el pabellón: 10, 50, 150 años?</w:t>
       </w:r>
     </w:p>
     <w:p>
@@ -411,20 +621,7 @@
         </w:numPr>
       </w:pPr>
       <w:r>
-        <w:t>Para el día lunes por la tarde y en relación al texto, el parque se llama Constitución.</w:t>
-      </w:r>
-    </w:p>
-    <w:p>
-      <w:pPr>
-        <w:pStyle w:val="Prrafodelista"/>
-        <w:numPr>
-          <w:ilvl w:val="0"/>
-          <w:numId w:val="24"/>
-        </w:numPr>
-      </w:pPr>
-      <w:r>
-        <w:lastRenderedPageBreak/>
-        <w:t>¿Por qué todos debieron sentarse juntos en el mismo banco?</w:t>
+        <w:t xml:space="preserve">El tipo de razonamiento es abducción ya que se considera las premisas como verdaderas y se puede sacar probables conclusiones contrastándolas con hechos. </w:t>
       </w:r>
     </w:p>
     <w:p>
@@ -436,130 +633,6 @@
         </w:numPr>
       </w:pPr>
       <w:r>
-        <w:t>Debido a las</w:t>
-      </w:r>
-      <w:r>
-        <w:t xml:space="preserve"> manchas de las palomas</w:t>
-      </w:r>
-      <w:r>
-        <w:t xml:space="preserve"> en los otros </w:t>
-      </w:r>
-      <w:r>
-        <w:t>bancos, estos</w:t>
-      </w:r>
-      <w:r>
-        <w:t xml:space="preserve"> estaban </w:t>
-      </w:r>
-      <w:r>
-        <w:t>sucios</w:t>
-      </w:r>
-      <w:r>
-        <w:t xml:space="preserve">. </w:t>
-      </w:r>
-      <w:r>
-        <w:t>Luego</w:t>
-      </w:r>
-      <w:r>
-        <w:t>,</w:t>
-      </w:r>
-      <w:r>
-        <w:t xml:space="preserve"> existió un único </w:t>
-      </w:r>
-      <w:r>
-        <w:t xml:space="preserve">banco </w:t>
-      </w:r>
-      <w:r>
-        <w:t xml:space="preserve">limpio </w:t>
-      </w:r>
-      <w:r>
-        <w:t xml:space="preserve">disponible </w:t>
-      </w:r>
-      <w:r>
-        <w:t>y se presume que esa fue la motivación para sentarse juntos en él.</w:t>
-      </w:r>
-    </w:p>
-    <w:p/>
-    <w:p>
-      <w:r>
-        <w:t>Reflexión:</w:t>
-      </w:r>
-    </w:p>
-    <w:p>
-      <w:r>
-        <w:t xml:space="preserve">Identifica los tipos de razonamiento que has empleado para responder a cada una de las preguntas. Analiza porque has identificado cada tipo de razonamientos para responder a las preguntas. Explica cada uno de los tipos de razonamiento que has identificado. </w:t>
-      </w:r>
-    </w:p>
-    <w:p>
-      <w:r>
-        <w:t>Para la</w:t>
-      </w:r>
-      <w:r>
-        <w:t>s</w:t>
-      </w:r>
-      <w:r>
-        <w:t xml:space="preserve"> pregunta</w:t>
-      </w:r>
-      <w:r>
-        <w:t>s</w:t>
-      </w:r>
-      <w:r>
-        <w:t>:</w:t>
-      </w:r>
-    </w:p>
-    <w:p>
-      <w:pPr>
-        <w:pStyle w:val="Prrafodelista"/>
-        <w:numPr>
-          <w:ilvl w:val="0"/>
-          <w:numId w:val="24"/>
-        </w:numPr>
-      </w:pPr>
-      <w:r>
-        <w:t>¿De qué color es el pabellón en el que entraron?</w:t>
-      </w:r>
-    </w:p>
-    <w:p>
-      <w:pPr>
-        <w:pStyle w:val="Prrafodelista"/>
-        <w:numPr>
-          <w:ilvl w:val="1"/>
-          <w:numId w:val="24"/>
-        </w:numPr>
-      </w:pPr>
-      <w:r>
-        <w:t>El tipo de razonamiento es d</w:t>
-      </w:r>
-      <w:r>
-        <w:t>educción</w:t>
-      </w:r>
-      <w:r>
-        <w:t>,</w:t>
-      </w:r>
-      <w:r>
-        <w:t xml:space="preserve"> </w:t>
-      </w:r>
-      <w:r>
-        <w:t xml:space="preserve">ya que </w:t>
-      </w:r>
-      <w:r>
-        <w:t xml:space="preserve">existe un pabellón y tiene </w:t>
-      </w:r>
-      <w:r>
-        <w:t>un color específico</w:t>
-      </w:r>
-      <w:r>
-        <w:t>, es decir la conclusión surge de todas las premisas básicas con certeza.</w:t>
-      </w:r>
-    </w:p>
-    <w:p>
-      <w:pPr>
-        <w:pStyle w:val="Prrafodelista"/>
-        <w:numPr>
-          <w:ilvl w:val="1"/>
-          <w:numId w:val="24"/>
-        </w:numPr>
-      </w:pPr>
-      <w:r>
         <w:t>Análisis:</w:t>
       </w:r>
     </w:p>
@@ -572,7 +645,7 @@
         </w:numPr>
       </w:pPr>
       <w:r>
-        <w:t>Se resguardaron en un pabellón que está pintado.</w:t>
+        <w:t>El pabellón es viejo y de tipo victoriano.</w:t>
       </w:r>
     </w:p>
     <w:p>
@@ -584,7 +657,16 @@
         </w:numPr>
       </w:pPr>
       <w:r>
-        <w:t>El color del pabellón victoriano del parque es blanco y negro.</w:t>
+        <w:t xml:space="preserve">La </w:t>
+      </w:r>
+      <w:r>
+        <w:t>é</w:t>
+      </w:r>
+      <w:r>
+        <w:t>poca victoriana</w:t>
+      </w:r>
+      <w:r>
+        <w:t xml:space="preserve"> tiene más de 100 años.</w:t>
       </w:r>
     </w:p>
     <w:p>
@@ -596,100 +678,11 @@
         </w:numPr>
       </w:pPr>
       <w:r>
-        <w:t>Se concluye, que e</w:t>
-      </w:r>
-      <w:r>
-        <w:t>l color del pabellón en el que entraron es blanco y negro</w:t>
-      </w:r>
-      <w:r>
-        <w:t>.</w:t>
-      </w:r>
-    </w:p>
-    <w:p>
-      <w:pPr>
-        <w:pStyle w:val="Prrafodelista"/>
-        <w:numPr>
-          <w:ilvl w:val="0"/>
-          <w:numId w:val="24"/>
-        </w:numPr>
-      </w:pPr>
-      <w:r>
-        <w:t>¿Cuántos años tiene el pabellón: 10, 50, 150 años?</w:t>
-      </w:r>
-    </w:p>
-    <w:p>
-      <w:pPr>
-        <w:pStyle w:val="Prrafodelista"/>
-        <w:numPr>
-          <w:ilvl w:val="1"/>
-          <w:numId w:val="24"/>
-        </w:numPr>
-      </w:pPr>
-      <w:r>
-        <w:t xml:space="preserve">El tipo de razonamiento es abducción ya que se considera las premisas como verdaderas y se puede sacar probables conclusiones contrastándolas con hechos. </w:t>
-      </w:r>
-    </w:p>
-    <w:p>
-      <w:pPr>
-        <w:pStyle w:val="Prrafodelista"/>
-        <w:numPr>
-          <w:ilvl w:val="1"/>
-          <w:numId w:val="24"/>
-        </w:numPr>
-      </w:pPr>
-      <w:r>
-        <w:t>Análisis:</w:t>
-      </w:r>
-    </w:p>
-    <w:p>
-      <w:pPr>
-        <w:pStyle w:val="Prrafodelista"/>
-        <w:numPr>
-          <w:ilvl w:val="2"/>
-          <w:numId w:val="24"/>
-        </w:numPr>
-      </w:pPr>
-      <w:r>
-        <w:t>El pabellón es viejo y de tipo victoriano.</w:t>
-      </w:r>
-    </w:p>
-    <w:p>
-      <w:pPr>
-        <w:pStyle w:val="Prrafodelista"/>
-        <w:numPr>
-          <w:ilvl w:val="2"/>
-          <w:numId w:val="24"/>
-        </w:numPr>
-      </w:pPr>
-      <w:r>
-        <w:t xml:space="preserve">La </w:t>
-      </w:r>
-      <w:r>
-        <w:t>é</w:t>
-      </w:r>
-      <w:r>
-        <w:t>poca victoriana</w:t>
-      </w:r>
-      <w:r>
-        <w:t xml:space="preserve"> tiene más de 100 años.</w:t>
-      </w:r>
-    </w:p>
-    <w:p>
-      <w:pPr>
-        <w:pStyle w:val="Prrafodelista"/>
-        <w:numPr>
-          <w:ilvl w:val="2"/>
-          <w:numId w:val="24"/>
-        </w:numPr>
-      </w:pPr>
-      <w:r>
         <w:t xml:space="preserve">El pabellón tiene más de 100 años </w:t>
       </w:r>
       <w:r>
         <w:t xml:space="preserve">entonces </w:t>
       </w:r>
-      <w:bookmarkStart w:id="1" w:name="_GoBack"/>
-      <w:bookmarkEnd w:id="1"/>
       <w:r>
         <w:t>probable</w:t>
       </w:r>
@@ -800,13 +793,7 @@
         <w:t xml:space="preserve">que David también debe ocupar una posición central </w:t>
       </w:r>
       <w:r>
-        <w:t xml:space="preserve">y al mismo tiempo estar lejos de Juana luego se presenta la siguiente configuración </w:t>
-      </w:r>
-      <w:r>
-        <w:t>debido a la premisa 2</w:t>
-      </w:r>
-      <w:r>
-        <w:t>. Luego se presentan las siguientes posibles configuraciones.</w:t>
+        <w:t>y al mismo tiempo estar lejos de Juana luego se presenta la siguiente configuración debido a la premisa 2. Luego se presentan las siguientes posibles configuraciones.</w:t>
       </w:r>
     </w:p>
     <w:p>
@@ -855,7 +842,13 @@
         <w:t xml:space="preserve"> se analiza la última premisa y se determina que ninguna de las dos configuraciones cumple con la condición</w:t>
       </w:r>
       <w:r>
-        <w:t xml:space="preserve"> por tanto nos encontramos ante un dilema ya que ninguna configuración se una respuesta</w:t>
+        <w:t xml:space="preserve"> por tanto nos encontramos ante un dilema ya que ninguna configuración </w:t>
+      </w:r>
+      <w:r>
+        <w:t>es</w:t>
+      </w:r>
+      <w:r>
+        <w:t xml:space="preserve"> una respuesta</w:t>
       </w:r>
       <w:r>
         <w:t>.</w:t>
@@ -882,7 +875,13 @@
         <w:t>aparente</w:t>
       </w:r>
       <w:r>
-        <w:t xml:space="preserve"> de la configuración </w:t>
+        <w:t xml:space="preserve"> </w:t>
+      </w:r>
+      <w:r>
+        <w:t>en</w:t>
+      </w:r>
+      <w:r>
+        <w:t xml:space="preserve"> la configuración </w:t>
       </w:r>
       <w:r>
         <w:t xml:space="preserve">respecto de cómo se sentaron en la banca ya sea </w:t>
@@ -1005,7 +1004,13 @@
         <w:t xml:space="preserve"> Adicionalmente, i</w:t>
       </w:r>
       <w:r>
-        <w:t xml:space="preserve">ncluso si no está determinado </w:t>
+        <w:t>ncluso si no está determinad</w:t>
+      </w:r>
+      <w:r>
+        <w:t>a</w:t>
+      </w:r>
+      <w:r>
+        <w:t xml:space="preserve"> </w:t>
       </w:r>
       <w:r>
         <w:t xml:space="preserve">la configuración final </w:t>
@@ -1095,21 +1100,18 @@
         <w:t xml:space="preserve">consideradas como </w:t>
       </w:r>
       <w:r>
-        <w:t>argumentos válidos y/o hechos</w:t>
+        <w:t xml:space="preserve">argumentos válidos y/o hechos </w:t>
+      </w:r>
+      <w:r>
+        <w:t>y</w:t>
+      </w:r>
+      <w:r>
+        <w:t>a</w:t>
       </w:r>
       <w:r>
         <w:t xml:space="preserve"> </w:t>
       </w:r>
       <w:r>
-        <w:t>y</w:t>
-      </w:r>
-      <w:r>
-        <w:t>a</w:t>
-      </w:r>
-      <w:r>
-        <w:t xml:space="preserve"> </w:t>
-      </w:r>
-      <w:r>
         <w:t>que afirman la conclusi</w:t>
       </w:r>
       <w:r>
@@ -1238,6 +1240,8 @@
           <w:numId w:val="24"/>
         </w:numPr>
       </w:pPr>
+      <w:bookmarkStart w:id="0" w:name="_GoBack"/>
+      <w:bookmarkEnd w:id="0"/>
       <w:r>
         <w:t>Existe un banco que no está sucio.</w:t>
       </w:r>
@@ -1251,13 +1255,7 @@
         </w:numPr>
       </w:pPr>
       <w:r>
-        <w:t xml:space="preserve">Se </w:t>
-      </w:r>
-      <w:r>
-        <w:t xml:space="preserve">sentaron juntos </w:t>
-      </w:r>
-      <w:r>
-        <w:t xml:space="preserve">en un banco. </w:t>
+        <w:t xml:space="preserve">Se sentaron juntos en un banco. </w:t>
       </w:r>
     </w:p>
     <w:p>
@@ -1269,13 +1267,7 @@
         </w:numPr>
       </w:pPr>
       <w:r>
-        <w:t xml:space="preserve">En conclusión, </w:t>
-      </w:r>
-      <w:r>
-        <w:t xml:space="preserve">las personas probablemente se sentaron juntos </w:t>
-      </w:r>
-      <w:r>
-        <w:t>debido a que e</w:t>
+        <w:t>En conclusión, las personas probablemente se sentaron juntos debido a que e</w:t>
       </w:r>
       <w:r>
         <w:t>xiste un único banco disponible</w:t>
@@ -1337,31 +1329,7 @@
           <w:szCs w:val="22"/>
           <w:lang w:val="en-US"/>
         </w:rPr>
-        <w:t>(2020).</w:t>
-      </w:r>
-      <w:r>
-        <w:rPr>
-          <w:sz w:val="22"/>
-          <w:szCs w:val="22"/>
-          <w:lang w:val="en-US"/>
-        </w:rPr>
-        <w:t xml:space="preserve"> </w:t>
-      </w:r>
-      <w:r>
-        <w:rPr>
-          <w:sz w:val="22"/>
-          <w:szCs w:val="22"/>
-          <w:lang w:val="en-US"/>
-        </w:rPr>
-        <w:t>Deductive Reasoning</w:t>
-      </w:r>
-      <w:r>
-        <w:rPr>
-          <w:sz w:val="22"/>
-          <w:szCs w:val="22"/>
-          <w:lang w:val="en-US"/>
-        </w:rPr>
-        <w:t xml:space="preserve">, </w:t>
+        <w:t xml:space="preserve">(2020). Deductive Reasoning, </w:t>
       </w:r>
       <w:r>
         <w:rPr>
@@ -1389,87 +1357,23 @@
           <w:szCs w:val="22"/>
           <w:lang w:val="en-US"/>
         </w:rPr>
-        <w:t xml:space="preserve">(pp. </w:t>
-      </w:r>
+        <w:t>(pp. 333-392). Sacramento: California State University Sacramento.</w:t>
+      </w:r>
+    </w:p>
+    <w:p>
+      <w:pPr>
+        <w:rPr>
+          <w:b/>
+          <w:lang w:val="en-US"/>
+        </w:rPr>
+      </w:pPr>
       <w:r>
         <w:rPr>
           <w:sz w:val="22"/>
           <w:szCs w:val="22"/>
           <w:lang w:val="en-US"/>
         </w:rPr>
-        <w:t>333</w:t>
-      </w:r>
-      <w:r>
-        <w:rPr>
-          <w:sz w:val="22"/>
-          <w:szCs w:val="22"/>
-          <w:lang w:val="en-US"/>
-        </w:rPr>
-        <w:t>-</w:t>
-      </w:r>
-      <w:r>
-        <w:rPr>
-          <w:sz w:val="22"/>
-          <w:szCs w:val="22"/>
-          <w:lang w:val="en-US"/>
-        </w:rPr>
-        <w:t>392</w:t>
-      </w:r>
-      <w:r>
-        <w:rPr>
-          <w:sz w:val="22"/>
-          <w:szCs w:val="22"/>
-          <w:lang w:val="en-US"/>
-        </w:rPr>
-        <w:t xml:space="preserve">). </w:t>
-      </w:r>
-      <w:r>
-        <w:rPr>
-          <w:sz w:val="22"/>
-          <w:szCs w:val="22"/>
-          <w:lang w:val="en-US"/>
-        </w:rPr>
-        <w:t>Sacramento: California State University Sacramento</w:t>
-      </w:r>
-      <w:r>
-        <w:rPr>
-          <w:sz w:val="22"/>
-          <w:szCs w:val="22"/>
-          <w:lang w:val="en-US"/>
-        </w:rPr>
-        <w:t>.</w:t>
-      </w:r>
-    </w:p>
-    <w:p>
-      <w:pPr>
-        <w:rPr>
-          <w:b/>
-          <w:lang w:val="en-US"/>
-        </w:rPr>
-      </w:pPr>
-      <w:r>
-        <w:rPr>
-          <w:sz w:val="22"/>
-          <w:szCs w:val="22"/>
-          <w:lang w:val="en-US"/>
-        </w:rPr>
-        <w:t xml:space="preserve">Bradley H. Dowden. (2020). </w:t>
-      </w:r>
-      <w:r>
-        <w:rPr>
-          <w:sz w:val="22"/>
-          <w:szCs w:val="22"/>
-          <w:lang w:val="en-US"/>
-        </w:rPr>
-        <w:t>Inductive Reasoning</w:t>
-      </w:r>
-      <w:r>
-        <w:rPr>
-          <w:sz w:val="22"/>
-          <w:szCs w:val="22"/>
-          <w:lang w:val="en-US"/>
-        </w:rPr>
-        <w:t xml:space="preserve">, </w:t>
+        <w:t xml:space="preserve">Bradley H. Dowden. (2020). Inductive Reasoning, </w:t>
       </w:r>
       <w:r>
         <w:rPr>
@@ -4740,7 +4644,7 @@
 </file>
 
 <file path=customXml/itemProps1.xml><?xml version="1.0" encoding="utf-8"?>
-<ds:datastoreItem xmlns:ds="http://schemas.openxmlformats.org/officeDocument/2006/customXml" ds:itemID="{51AD7A6D-C93B-4A5F-9522-9C12C0A84A4E}">
+<ds:datastoreItem xmlns:ds="http://schemas.openxmlformats.org/officeDocument/2006/customXml" ds:itemID="{F9C6FE24-0A14-4BE2-A385-9745FAB2A04E}">
   <ds:schemaRefs>
     <ds:schemaRef ds:uri="http://schemas.openxmlformats.org/officeDocument/2006/bibliography"/>
   </ds:schemaRefs>

</xml_diff>